<commit_message>
updates to the general integration code
</commit_message>
<xml_diff>
--- a/docs/integration_guide.docx
+++ b/docs/integration_guide.docx
@@ -152,7 +152,13 @@
     </w:p>
     <w:p>
       <w:r>
-        <w:t>X7 Chat Integration Modules are placed in the includes/integration directory of the X7 Chat installation.  The X7 Chat Integration Module consists of a directory named for the remote system, and an authenticator.php file placed inside that directory.  For example, the authenticator.php file for WordPress is located at includes/integration/wordpress/authenticator.php.</w:t>
+        <w:t>X7 Chat Integration Modules are placed in the includes/integration directory of the X7 Chat installation.  The X7 Chat Integration Module consists of a directory named for the remote system</w:t>
+      </w:r>
+      <w:r>
+        <w:t xml:space="preserve">.  Inside that directory there must be an authenticator.php file and a config_loader.php file.  </w:t>
+      </w:r>
+      <w:r>
+        <w:t>For example, the authenticator.php file for WordPress is located at includes/integration/wordpress/authenticator.php.</w:t>
       </w:r>
     </w:p>
     <w:p>
@@ -178,14 +184,24 @@
       </w:r>
     </w:p>
     <w:p>
+      <w:r>
+        <w:t>The config_loader.php file must return an array containing configuration parameters for X7 Chat (parameters normally defined in config.php).  If you do not wish to pull configuration details from the remote system automatical</w:t>
+      </w:r>
+      <w:r>
+        <w:t xml:space="preserve">ly, then this file can return an empty </w:t>
+      </w:r>
+      <w:bookmarkStart w:id="0" w:name="_GoBack"/>
+      <w:bookmarkEnd w:id="0"/>
+      <w:r>
+        <w:t>array.</w:t>
+      </w:r>
+    </w:p>
+    <w:p>
       <w:pPr>
         <w:pStyle w:val="Heading2"/>
       </w:pPr>
       <w:r>
-        <w:t xml:space="preserve">The </w:t>
-      </w:r>
-      <w:r>
-        <w:t>Remote Module</w:t>
+        <w:t>The Remote Module</w:t>
       </w:r>
     </w:p>
     <w:p>
@@ -415,13 +431,8 @@
     </w:p>
     <w:p>
       <w:r>
-        <w:t>If authentication succeeds, the API expects $api_</w:t>
-      </w:r>
-      <w:r>
-        <w:t>response</w:t>
-      </w:r>
-      <w:r>
-        <w:t xml:space="preserve"> </w:t>
+        <w:lastRenderedPageBreak/>
+        <w:t xml:space="preserve">If authentication succeeds, the API expects $api_response </w:t>
       </w:r>
       <w:r>
         <w:t>-&gt;ok to be true.</w:t>
@@ -429,47 +440,26 @@
     </w:p>
     <w:p>
       <w:r>
-        <w:lastRenderedPageBreak/>
         <w:t xml:space="preserve">Regardless of whether authentication fails or not, if ‘username’ belongs to a valid user, then the API </w:t>
       </w:r>
       <w:r>
-        <w:t>expects $api_</w:t>
-      </w:r>
-      <w:r>
-        <w:t>response</w:t>
-      </w:r>
-      <w:r>
-        <w:t xml:space="preserve"> -&gt;user to be defined as an array with three keys: ‘id’, ‘username’, and ‘email’ (with appropriate values).</w:t>
+        <w:t>expects $api_response -&gt;user to be defined as an array with three keys: ‘id’, ‘username’, and ‘email’ (with appropriate values).</w:t>
       </w:r>
       <w:r>
         <w:t xml:space="preserve">  If ‘username’ does not belong to a valid user, then $api_response-&gt;user should not be set.</w:t>
       </w:r>
-      <w:bookmarkStart w:id="0" w:name="_GoBack"/>
-      <w:bookmarkEnd w:id="0"/>
     </w:p>
     <w:p>
       <w:pPr>
         <w:pStyle w:val="Heading2"/>
       </w:pPr>
       <w:r>
-        <w:t xml:space="preserve">Handling </w:t>
-      </w:r>
-      <w:r>
-        <w:t>User Details Lookup Messages</w:t>
-      </w:r>
-    </w:p>
-    <w:p>
-      <w:r>
-        <w:t>For a user details lookup</w:t>
-      </w:r>
-      <w:r>
-        <w:t xml:space="preserve"> message, the $api_message-&gt;method property will be set to ‘</w:t>
-      </w:r>
-      <w:r>
-        <w:t>user_details’</w:t>
-      </w:r>
-      <w:r>
-        <w:t xml:space="preserve">.  $api_message will also </w:t>
+        <w:t>Handling User Details Lookup Messages</w:t>
+      </w:r>
+    </w:p>
+    <w:p>
+      <w:r>
+        <w:t xml:space="preserve">For a user details lookup message, the $api_message-&gt;method property will be set to ‘user_details’.  $api_message will also </w:t>
       </w:r>
       <w:r>
         <w:t>a property</w:t>

</xml_diff>